<commit_message>
Initial commit - frontend portfolio
</commit_message>
<xml_diff>
--- a/cv.pdf.docx
+++ b/cv.pdf.docx
@@ -173,7 +173,10 @@
         <w:t>🌐</w:t>
       </w:r>
       <w:r>
-        <w:t xml:space="preserve"> [Your Portfolio Link]</w:t>
+        <w:t xml:space="preserve"> </w:t>
+      </w:r>
+      <w:r>
+        <w:t>https://mike-portfolio-phi.vercel.app/</w:t>
       </w:r>
     </w:p>
     <w:p>
@@ -206,8 +209,6 @@
       <w:r>
         <w:t>• JavaScript (Basic)</w:t>
       </w:r>
-      <w:bookmarkStart w:id="0" w:name="_GoBack"/>
-      <w:bookmarkEnd w:id="0"/>
     </w:p>
     <w:p>
       <w:r>
@@ -267,19 +268,27 @@
         <w:pStyle w:val="Heading1"/>
       </w:pPr>
       <w:r>
+        <w:lastRenderedPageBreak/>
         <w:t>Projects</w:t>
       </w:r>
     </w:p>
     <w:p>
       <w:r>
-        <w:t>• Personal Portfolio Website - Custom-coded portfolio showcasing my web development work. Designed with clean, responsive layouts to highlight my projects. [Portfolio Link]</w:t>
+        <w:t>• Personal Portfolio Website - Custom-coded portfolio showcasing my web development work. Designed with clean, responsive layouts to highlight my projects. [</w:t>
+      </w:r>
+      <w:r>
+        <w:t>https://mike-portfolio-phi.vercel.app/</w:t>
+      </w:r>
+      <w:r>
+        <w:t>]</w:t>
       </w:r>
     </w:p>
     <w:p>
       <w:r>
-        <w:lastRenderedPageBreak/>
         <w:t>• Car Sales Demo Website - A simple car dealership website built using HTML, CSS, and JavaScript to practice grid layouts and interactive elements.</w:t>
       </w:r>
+      <w:bookmarkStart w:id="0" w:name="_GoBack"/>
+      <w:bookmarkEnd w:id="0"/>
     </w:p>
     <w:p>
       <w:pPr>
@@ -12818,7 +12827,7 @@
 </file>
 
 <file path=customXml/itemProps1.xml><?xml version="1.0" encoding="utf-8"?>
-<ds:datastoreItem xmlns:ds="http://schemas.openxmlformats.org/officeDocument/2006/customXml" ds:itemID="{4B0D5AC2-1477-4F9E-84DC-3076CEA25C3C}">
+<ds:datastoreItem xmlns:ds="http://schemas.openxmlformats.org/officeDocument/2006/customXml" ds:itemID="{29474D04-AF75-4404-A921-AB2413C544C4}">
   <ds:schemaRefs>
     <ds:schemaRef ds:uri="http://schemas.openxmlformats.org/officeDocument/2006/bibliography"/>
   </ds:schemaRefs>

</xml_diff>